<commit_message>
report, add p q inputs
</commit_message>
<xml_diff>
--- a/Report.docx
+++ b/Report.docx
@@ -1,6 +1,6 @@
 
 <file path=word/document.xml><?xml version="1.0" encoding="utf-8"?>
-<w:document xmlns:wpc="http://schemas.microsoft.com/office/word/2010/wordprocessingCanvas" xmlns:cx="http://schemas.microsoft.com/office/drawing/2014/chartex" xmlns:cx1="http://schemas.microsoft.com/office/drawing/2015/9/8/chartex" xmlns:mc="http://schemas.openxmlformats.org/markup-compatibility/2006" xmlns:o="urn:schemas-microsoft-com:office:office" xmlns:r="http://schemas.openxmlformats.org/officeDocument/2006/relationships" xmlns:m="http://schemas.openxmlformats.org/officeDocument/2006/math" xmlns:v="urn:schemas-microsoft-com:vml" xmlns:wp14="http://schemas.microsoft.com/office/word/2010/wordprocessingDrawing" xmlns:wp="http://schemas.openxmlformats.org/drawingml/2006/wordprocessingDrawing" xmlns:w10="urn:schemas-microsoft-com:office:word" xmlns:w="http://schemas.openxmlformats.org/wordprocessingml/2006/main" xmlns:w14="http://schemas.microsoft.com/office/word/2010/wordml" xmlns:w15="http://schemas.microsoft.com/office/word/2012/wordml" xmlns:w16se="http://schemas.microsoft.com/office/word/2015/wordml/symex" xmlns:wpg="http://schemas.microsoft.com/office/word/2010/wordprocessingGroup" xmlns:wpi="http://schemas.microsoft.com/office/word/2010/wordprocessingInk" xmlns:wne="http://schemas.microsoft.com/office/word/2006/wordml" xmlns:wps="http://schemas.microsoft.com/office/word/2010/wordprocessingShape" mc:Ignorable="w14 w15 w16se wp14">
+<w:document xmlns:wpc="http://schemas.microsoft.com/office/word/2010/wordprocessingCanvas" xmlns:cx="http://schemas.microsoft.com/office/drawing/2014/chartex" xmlns:cx1="http://schemas.microsoft.com/office/drawing/2015/9/8/chartex" xmlns:cx2="http://schemas.microsoft.com/office/drawing/2015/10/21/chartex" xmlns:cx3="http://schemas.microsoft.com/office/drawing/2016/5/9/chartex" xmlns:cx4="http://schemas.microsoft.com/office/drawing/2016/5/10/chartex" xmlns:cx5="http://schemas.microsoft.com/office/drawing/2016/5/11/chartex" xmlns:cx6="http://schemas.microsoft.com/office/drawing/2016/5/12/chartex" xmlns:cx7="http://schemas.microsoft.com/office/drawing/2016/5/13/chartex" xmlns:cx8="http://schemas.microsoft.com/office/drawing/2016/5/14/chartex" xmlns:mc="http://schemas.openxmlformats.org/markup-compatibility/2006" xmlns:aink="http://schemas.microsoft.com/office/drawing/2016/ink" xmlns:am3d="http://schemas.microsoft.com/office/drawing/2017/model3d" xmlns:o="urn:schemas-microsoft-com:office:office" xmlns:oel="http://schemas.microsoft.com/office/2019/extlst" xmlns:r="http://schemas.openxmlformats.org/officeDocument/2006/relationships" xmlns:m="http://schemas.openxmlformats.org/officeDocument/2006/math" xmlns:v="urn:schemas-microsoft-com:vml" xmlns:wp14="http://schemas.microsoft.com/office/word/2010/wordprocessingDrawing" xmlns:wp="http://schemas.openxmlformats.org/drawingml/2006/wordprocessingDrawing" xmlns:w10="urn:schemas-microsoft-com:office:word" xmlns:w="http://schemas.openxmlformats.org/wordprocessingml/2006/main" xmlns:w14="http://schemas.microsoft.com/office/word/2010/wordml" xmlns:w15="http://schemas.microsoft.com/office/word/2012/wordml" xmlns:w16cex="http://schemas.microsoft.com/office/word/2018/wordml/cex" xmlns:w16cid="http://schemas.microsoft.com/office/word/2016/wordml/cid" xmlns:w16="http://schemas.microsoft.com/office/word/2018/wordml" xmlns:w16sdtdh="http://schemas.microsoft.com/office/word/2020/wordml/sdtdatahash" xmlns:w16se="http://schemas.microsoft.com/office/word/2015/wordml/symex" xmlns:wpg="http://schemas.microsoft.com/office/word/2010/wordprocessingGroup" xmlns:wpi="http://schemas.microsoft.com/office/word/2010/wordprocessingInk" xmlns:wne="http://schemas.microsoft.com/office/word/2006/wordml" xmlns:wps="http://schemas.microsoft.com/office/word/2010/wordprocessingShape" mc:Ignorable="w14 w15 w16se w16cid w16 w16cex w16sdtdh wp14">
   <w:body>
     <w:sdt>
       <w:sdtPr>
@@ -753,7 +753,7 @@
               </mc:Choice>
               <mc:Fallback>
                 <w:pict>
-                  <v:group w14:anchorId="6C3220C2" id="Group 193" o:spid="_x0000_s1026" style="position:absolute;left:0;text-align:left;margin-left:0;margin-top:0;width:540.55pt;height:718.4pt;z-index:-251657216;mso-width-percent:882;mso-height-percent:909;mso-position-horizontal:center;mso-position-horizontal-relative:page;mso-position-vertical:center;mso-position-vertical-relative:page;mso-width-percent:882;mso-height-percent:909" coordsize="68648,91235" o:gfxdata="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">
+                  <v:group w14:anchorId="6C3220C2" id="Group 193" o:spid="_x0000_s1026" style="position:absolute;left:0;text-align:left;margin-left:0;margin-top:0;width:540.55pt;height:718.4pt;z-index:-251657216;mso-width-percent:882;mso-height-percent:909;mso-position-horizontal:center;mso-position-horizontal-relative:page;mso-position-vertical:center;mso-position-vertical-relative:page;mso-width-percent:882;mso-height-percent:909" coordsize="68648,91235" o:gfxdata="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">
                     <v:rect id="Rectangle 194" o:spid="_x0000_s1027" style="position:absolute;width:68580;height:13716;visibility:visible;mso-wrap-style:square;v-text-anchor:middle" o:gfxdata="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" fillcolor="#5b9bd5 [3204]" stroked="f" strokeweight="1pt"/>
                     <v:rect id="Rectangle 195" o:spid="_x0000_s1028" style="position:absolute;top:40943;width:68580;height:50292;visibility:visible;mso-wrap-style:square;v-text-anchor:bottom" o:gfxdata="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" fillcolor="#5b9bd5 [3204]" stroked="f" strokeweight="1pt">
                       <v:textbox inset="36pt,57.6pt,36pt,36pt">
@@ -1419,7 +1419,23 @@
           <w:sz w:val="24"/>
           <w:szCs w:val="24"/>
         </w:rPr>
-        <w:t>This attack depends on try all possible prime numbers, then the time will be growth as the public key is growing</w:t>
+        <w:t xml:space="preserve">This attack depends on try all possible prime numbers, then the time will </w:t>
+      </w:r>
+      <w:r>
+        <w:rPr>
+          <w:rFonts w:eastAsiaTheme="majorEastAsia"/>
+          <w:sz w:val="24"/>
+          <w:szCs w:val="24"/>
+        </w:rPr>
+        <w:t>grow</w:t>
+      </w:r>
+      <w:r>
+        <w:rPr>
+          <w:rFonts w:eastAsiaTheme="majorEastAsia"/>
+          <w:sz w:val="24"/>
+          <w:szCs w:val="24"/>
+        </w:rPr>
+        <w:t xml:space="preserve"> as the public key is growing</w:t>
       </w:r>
     </w:p>
     <w:p>
@@ -1446,14 +1462,602 @@
     </w:p>
     <w:p>
       <w:pPr>
+        <w:ind w:left="216"/>
         <w:rPr>
           <w:rFonts w:eastAsiaTheme="majorEastAsia"/>
           <w:sz w:val="24"/>
           <w:szCs w:val="24"/>
         </w:rPr>
       </w:pPr>
-      <w:bookmarkStart w:id="0" w:name="_GoBack"/>
-      <w:bookmarkEnd w:id="0"/>
+      <w:r>
+        <w:rPr>
+          <w:rFonts w:eastAsiaTheme="majorEastAsia"/>
+          <w:sz w:val="24"/>
+          <w:szCs w:val="24"/>
+        </w:rPr>
+        <w:t xml:space="preserve">From the inserted code snippet below, the idea the brute force based on is trying to figure out    the p, q. In other </w:t>
+      </w:r>
+      <w:r>
+        <w:rPr>
+          <w:rFonts w:eastAsiaTheme="majorEastAsia"/>
+          <w:sz w:val="24"/>
+          <w:szCs w:val="24"/>
+        </w:rPr>
+        <w:t>words,</w:t>
+      </w:r>
+      <w:r>
+        <w:rPr>
+          <w:rFonts w:eastAsiaTheme="majorEastAsia"/>
+          <w:sz w:val="24"/>
+          <w:szCs w:val="24"/>
+        </w:rPr>
+        <w:t xml:space="preserve"> trying to factorize the n to find </w:t>
+      </w:r>
+      <w:r>
+        <w:rPr>
+          <w:rFonts w:eastAsiaTheme="majorEastAsia"/>
+          <w:sz w:val="24"/>
+          <w:szCs w:val="24"/>
+        </w:rPr>
+        <w:t>p,</w:t>
+      </w:r>
+      <w:r>
+        <w:rPr>
+          <w:rFonts w:eastAsiaTheme="majorEastAsia"/>
+          <w:sz w:val="24"/>
+          <w:szCs w:val="24"/>
+        </w:rPr>
+        <w:t xml:space="preserve"> q.</w:t>
+      </w:r>
+    </w:p>
+    <w:p>
+      <w:pPr>
+        <w:ind w:left="216"/>
+        <w:rPr>
+          <w:rFonts w:eastAsiaTheme="majorEastAsia"/>
+          <w:sz w:val="24"/>
+          <w:szCs w:val="24"/>
+        </w:rPr>
+      </w:pPr>
+      <w:r>
+        <w:rPr>
+          <w:rFonts w:eastAsiaTheme="majorEastAsia"/>
+          <w:sz w:val="24"/>
+          <w:szCs w:val="24"/>
+        </w:rPr>
+        <w:t xml:space="preserve">We managed to get the p and q, now the attacker has </w:t>
+      </w:r>
+      <w:r>
+        <w:rPr>
+          <w:rFonts w:eastAsiaTheme="majorEastAsia"/>
+          <w:sz w:val="24"/>
+          <w:szCs w:val="24"/>
+        </w:rPr>
+        <w:t>e,</w:t>
+      </w:r>
+      <w:r>
+        <w:rPr>
+          <w:rFonts w:eastAsiaTheme="majorEastAsia"/>
+          <w:sz w:val="24"/>
+          <w:szCs w:val="24"/>
+        </w:rPr>
+        <w:t xml:space="preserve"> </w:t>
+      </w:r>
+      <w:r>
+        <w:rPr>
+          <w:rFonts w:eastAsiaTheme="majorEastAsia"/>
+          <w:sz w:val="24"/>
+          <w:szCs w:val="24"/>
+        </w:rPr>
+        <w:t>n,</w:t>
+      </w:r>
+      <w:r>
+        <w:rPr>
+          <w:rFonts w:eastAsiaTheme="majorEastAsia"/>
+          <w:sz w:val="24"/>
+          <w:szCs w:val="24"/>
+        </w:rPr>
+        <w:t xml:space="preserve"> </w:t>
+      </w:r>
+      <w:r>
+        <w:rPr>
+          <w:rFonts w:eastAsiaTheme="majorEastAsia"/>
+          <w:sz w:val="24"/>
+          <w:szCs w:val="24"/>
+        </w:rPr>
+        <w:t>p and</w:t>
+      </w:r>
+      <w:r>
+        <w:rPr>
+          <w:rFonts w:eastAsiaTheme="majorEastAsia"/>
+          <w:sz w:val="24"/>
+          <w:szCs w:val="24"/>
+        </w:rPr>
+        <w:t xml:space="preserve"> q he can easily find phi n and obtain d </w:t>
+      </w:r>
+      <w:r>
+        <w:rPr>
+          <w:rFonts w:eastAsiaTheme="majorEastAsia"/>
+          <w:sz w:val="24"/>
+          <w:szCs w:val="24"/>
+        </w:rPr>
+        <w:t>“private</w:t>
+      </w:r>
+      <w:r>
+        <w:rPr>
+          <w:rFonts w:eastAsiaTheme="majorEastAsia"/>
+          <w:sz w:val="24"/>
+          <w:szCs w:val="24"/>
+        </w:rPr>
+        <w:t xml:space="preserve"> key”.</w:t>
+      </w:r>
+    </w:p>
+    <w:p>
+      <w:pPr>
+        <w:ind w:left="216"/>
+        <w:rPr>
+          <w:rFonts w:eastAsiaTheme="majorEastAsia"/>
+          <w:sz w:val="24"/>
+          <w:szCs w:val="24"/>
+        </w:rPr>
+      </w:pPr>
+      <w:r>
+        <w:rPr>
+          <w:rFonts w:eastAsiaTheme="majorEastAsia"/>
+          <w:sz w:val="24"/>
+          <w:szCs w:val="24"/>
+        </w:rPr>
+        <w:t>But if the size of n is huge</w:t>
+      </w:r>
+      <w:r>
+        <w:rPr>
+          <w:rFonts w:eastAsiaTheme="majorEastAsia"/>
+          <w:sz w:val="24"/>
+          <w:szCs w:val="24"/>
+        </w:rPr>
+        <w:t xml:space="preserve">, the factorization process takes much more time. The greater the size of n is, </w:t>
+      </w:r>
+      <w:r>
+        <w:rPr>
+          <w:rFonts w:eastAsiaTheme="majorEastAsia"/>
+          <w:sz w:val="24"/>
+          <w:szCs w:val="24"/>
+        </w:rPr>
+        <w:t>the</w:t>
+      </w:r>
+      <w:r>
+        <w:rPr>
+          <w:rFonts w:eastAsiaTheme="majorEastAsia"/>
+          <w:sz w:val="24"/>
+          <w:szCs w:val="24"/>
+        </w:rPr>
+        <w:t xml:space="preserve"> more difficult for the attacker to obtain </w:t>
+      </w:r>
+      <w:r>
+        <w:rPr>
+          <w:rFonts w:eastAsiaTheme="majorEastAsia"/>
+          <w:sz w:val="24"/>
+          <w:szCs w:val="24"/>
+        </w:rPr>
+        <w:t>p,</w:t>
+      </w:r>
+      <w:r>
+        <w:rPr>
+          <w:rFonts w:eastAsiaTheme="majorEastAsia"/>
+          <w:sz w:val="24"/>
+          <w:szCs w:val="24"/>
+        </w:rPr>
+        <w:t xml:space="preserve"> q is reasonable time.</w:t>
+      </w:r>
+      <w:r>
+        <w:rPr>
+          <w:rFonts w:eastAsiaTheme="majorEastAsia"/>
+          <w:sz w:val="24"/>
+          <w:szCs w:val="24"/>
+        </w:rPr>
+        <w:t xml:space="preserve"> </w:t>
+      </w:r>
+    </w:p>
+    <w:p>
+      <w:pPr>
+        <w:shd w:val="clear" w:color="auto" w:fill="FFFFFF"/>
+        <w:spacing w:after="0" w:line="285" w:lineRule="atLeast"/>
+        <w:ind w:left="360"/>
+        <w:jc w:val="left"/>
+        <w:rPr>
+          <w:rFonts w:ascii="Consolas" w:eastAsia="Times New Roman" w:hAnsi="Consolas" w:cs="Times New Roman"/>
+          <w:color w:val="000000"/>
+          <w:sz w:val="21"/>
+          <w:szCs w:val="21"/>
+        </w:rPr>
+      </w:pPr>
+      <w:r>
+        <w:rPr>
+          <w:rFonts w:ascii="Consolas" w:eastAsia="Times New Roman" w:hAnsi="Consolas" w:cs="Times New Roman"/>
+          <w:color w:val="0000FF"/>
+          <w:sz w:val="21"/>
+          <w:szCs w:val="21"/>
+        </w:rPr>
+        <w:t>def</w:t>
+      </w:r>
+      <w:r>
+        <w:rPr>
+          <w:rFonts w:ascii="Consolas" w:eastAsia="Times New Roman" w:hAnsi="Consolas" w:cs="Times New Roman"/>
+          <w:color w:val="000000"/>
+          <w:sz w:val="21"/>
+          <w:szCs w:val="21"/>
+        </w:rPr>
+        <w:t xml:space="preserve"> mathematical_</w:t>
+      </w:r>
+      <w:r>
+        <w:rPr>
+          <w:rFonts w:ascii="Consolas" w:eastAsia="Times New Roman" w:hAnsi="Consolas" w:cs="Times New Roman"/>
+          <w:color w:val="000000"/>
+          <w:sz w:val="21"/>
+          <w:szCs w:val="21"/>
+        </w:rPr>
+        <w:t>attack (</w:t>
+      </w:r>
+      <w:r>
+        <w:rPr>
+          <w:rFonts w:ascii="Consolas" w:eastAsia="Times New Roman" w:hAnsi="Consolas" w:cs="Times New Roman"/>
+          <w:color w:val="000000"/>
+          <w:sz w:val="21"/>
+          <w:szCs w:val="21"/>
+        </w:rPr>
+        <w:t>cipher, e, n):</w:t>
+      </w:r>
+    </w:p>
+    <w:p>
+      <w:pPr>
+        <w:shd w:val="clear" w:color="auto" w:fill="FFFFFF"/>
+        <w:spacing w:after="0" w:line="285" w:lineRule="atLeast"/>
+        <w:ind w:left="360"/>
+        <w:jc w:val="left"/>
+        <w:rPr>
+          <w:rFonts w:ascii="Consolas" w:eastAsia="Times New Roman" w:hAnsi="Consolas" w:cs="Times New Roman"/>
+          <w:color w:val="000000"/>
+          <w:sz w:val="21"/>
+          <w:szCs w:val="21"/>
+        </w:rPr>
+      </w:pPr>
+      <w:r>
+        <w:rPr>
+          <w:rFonts w:ascii="Consolas" w:eastAsia="Times New Roman" w:hAnsi="Consolas" w:cs="Times New Roman"/>
+          <w:color w:val="000000"/>
+          <w:sz w:val="21"/>
+          <w:szCs w:val="21"/>
+        </w:rPr>
+        <w:t xml:space="preserve">    deciphered = </w:t>
+      </w:r>
+      <w:r>
+        <w:rPr>
+          <w:rFonts w:ascii="Consolas" w:eastAsia="Times New Roman" w:hAnsi="Consolas" w:cs="Times New Roman"/>
+          <w:color w:val="A31515"/>
+          <w:sz w:val="21"/>
+          <w:szCs w:val="21"/>
+        </w:rPr>
+        <w:t>''</w:t>
+      </w:r>
+    </w:p>
+    <w:p>
+      <w:pPr>
+        <w:shd w:val="clear" w:color="auto" w:fill="FFFFFF"/>
+        <w:spacing w:after="0" w:line="285" w:lineRule="atLeast"/>
+        <w:ind w:left="360"/>
+        <w:jc w:val="left"/>
+        <w:rPr>
+          <w:rFonts w:ascii="Consolas" w:eastAsia="Times New Roman" w:hAnsi="Consolas" w:cs="Times New Roman"/>
+          <w:color w:val="000000"/>
+          <w:sz w:val="21"/>
+          <w:szCs w:val="21"/>
+        </w:rPr>
+      </w:pPr>
+      <w:r>
+        <w:rPr>
+          <w:rFonts w:ascii="Consolas" w:eastAsia="Times New Roman" w:hAnsi="Consolas" w:cs="Times New Roman"/>
+          <w:color w:val="000000"/>
+          <w:sz w:val="21"/>
+          <w:szCs w:val="21"/>
+        </w:rPr>
+        <w:t xml:space="preserve">    </w:t>
+      </w:r>
+      <w:r>
+        <w:rPr>
+          <w:rFonts w:ascii="Consolas" w:eastAsia="Times New Roman" w:hAnsi="Consolas" w:cs="Times New Roman"/>
+          <w:color w:val="0000FF"/>
+          <w:sz w:val="21"/>
+          <w:szCs w:val="21"/>
+        </w:rPr>
+        <w:t>for</w:t>
+      </w:r>
+      <w:r>
+        <w:rPr>
+          <w:rFonts w:ascii="Consolas" w:eastAsia="Times New Roman" w:hAnsi="Consolas" w:cs="Times New Roman"/>
+          <w:color w:val="000000"/>
+          <w:sz w:val="21"/>
+          <w:szCs w:val="21"/>
+        </w:rPr>
+        <w:t xml:space="preserve"> p </w:t>
+      </w:r>
+      <w:r>
+        <w:rPr>
+          <w:rFonts w:ascii="Consolas" w:eastAsia="Times New Roman" w:hAnsi="Consolas" w:cs="Times New Roman"/>
+          <w:color w:val="0000FF"/>
+          <w:sz w:val="21"/>
+          <w:szCs w:val="21"/>
+        </w:rPr>
+        <w:t>in</w:t>
+      </w:r>
+      <w:r>
+        <w:rPr>
+          <w:rFonts w:ascii="Consolas" w:eastAsia="Times New Roman" w:hAnsi="Consolas" w:cs="Times New Roman"/>
+          <w:color w:val="000000"/>
+          <w:sz w:val="21"/>
+          <w:szCs w:val="21"/>
+        </w:rPr>
+        <w:t xml:space="preserve"> range(</w:t>
+      </w:r>
+      <w:r>
+        <w:rPr>
+          <w:rFonts w:ascii="Consolas" w:eastAsia="Times New Roman" w:hAnsi="Consolas" w:cs="Times New Roman"/>
+          <w:color w:val="098658"/>
+          <w:sz w:val="21"/>
+          <w:szCs w:val="21"/>
+        </w:rPr>
+        <w:t>2</w:t>
+      </w:r>
+      <w:r>
+        <w:rPr>
+          <w:rFonts w:ascii="Consolas" w:eastAsia="Times New Roman" w:hAnsi="Consolas" w:cs="Times New Roman"/>
+          <w:color w:val="000000"/>
+          <w:sz w:val="21"/>
+          <w:szCs w:val="21"/>
+        </w:rPr>
+        <w:t>, int(math.sqrt(n)+</w:t>
+      </w:r>
+      <w:r>
+        <w:rPr>
+          <w:rFonts w:ascii="Consolas" w:eastAsia="Times New Roman" w:hAnsi="Consolas" w:cs="Times New Roman"/>
+          <w:color w:val="098658"/>
+          <w:sz w:val="21"/>
+          <w:szCs w:val="21"/>
+        </w:rPr>
+        <w:t>1</w:t>
+      </w:r>
+      <w:r>
+        <w:rPr>
+          <w:rFonts w:ascii="Consolas" w:eastAsia="Times New Roman" w:hAnsi="Consolas" w:cs="Times New Roman"/>
+          <w:color w:val="000000"/>
+          <w:sz w:val="21"/>
+          <w:szCs w:val="21"/>
+        </w:rPr>
+        <w:t>)):</w:t>
+      </w:r>
+    </w:p>
+    <w:p>
+      <w:pPr>
+        <w:shd w:val="clear" w:color="auto" w:fill="FFFFFF"/>
+        <w:spacing w:after="0" w:line="285" w:lineRule="atLeast"/>
+        <w:ind w:left="360"/>
+        <w:jc w:val="left"/>
+        <w:rPr>
+          <w:rFonts w:ascii="Consolas" w:eastAsia="Times New Roman" w:hAnsi="Consolas" w:cs="Times New Roman"/>
+          <w:color w:val="000000"/>
+          <w:sz w:val="21"/>
+          <w:szCs w:val="21"/>
+        </w:rPr>
+      </w:pPr>
+      <w:r>
+        <w:rPr>
+          <w:rFonts w:ascii="Consolas" w:eastAsia="Times New Roman" w:hAnsi="Consolas" w:cs="Times New Roman"/>
+          <w:color w:val="000000"/>
+          <w:sz w:val="21"/>
+          <w:szCs w:val="21"/>
+        </w:rPr>
+        <w:t xml:space="preserve">        </w:t>
+      </w:r>
+      <w:r>
+        <w:rPr>
+          <w:rFonts w:ascii="Consolas" w:eastAsia="Times New Roman" w:hAnsi="Consolas" w:cs="Times New Roman"/>
+          <w:color w:val="0000FF"/>
+          <w:sz w:val="21"/>
+          <w:szCs w:val="21"/>
+        </w:rPr>
+        <w:t>if</w:t>
+      </w:r>
+      <w:r>
+        <w:rPr>
+          <w:rFonts w:ascii="Consolas" w:eastAsia="Times New Roman" w:hAnsi="Consolas" w:cs="Times New Roman"/>
+          <w:color w:val="000000"/>
+          <w:sz w:val="21"/>
+          <w:szCs w:val="21"/>
+        </w:rPr>
+        <w:t xml:space="preserve">(n % p == </w:t>
+      </w:r>
+      <w:r>
+        <w:rPr>
+          <w:rFonts w:ascii="Consolas" w:eastAsia="Times New Roman" w:hAnsi="Consolas" w:cs="Times New Roman"/>
+          <w:color w:val="098658"/>
+          <w:sz w:val="21"/>
+          <w:szCs w:val="21"/>
+        </w:rPr>
+        <w:t>0</w:t>
+      </w:r>
+      <w:r>
+        <w:rPr>
+          <w:rFonts w:ascii="Consolas" w:eastAsia="Times New Roman" w:hAnsi="Consolas" w:cs="Times New Roman"/>
+          <w:color w:val="000000"/>
+          <w:sz w:val="21"/>
+          <w:szCs w:val="21"/>
+        </w:rPr>
+        <w:t>):</w:t>
+      </w:r>
+    </w:p>
+    <w:p>
+      <w:pPr>
+        <w:shd w:val="clear" w:color="auto" w:fill="FFFFFF"/>
+        <w:spacing w:after="0" w:line="285" w:lineRule="atLeast"/>
+        <w:ind w:left="360"/>
+        <w:jc w:val="left"/>
+        <w:rPr>
+          <w:rFonts w:ascii="Consolas" w:eastAsia="Times New Roman" w:hAnsi="Consolas" w:cs="Times New Roman"/>
+          <w:color w:val="000000"/>
+          <w:sz w:val="21"/>
+          <w:szCs w:val="21"/>
+        </w:rPr>
+      </w:pPr>
+      <w:r>
+        <w:rPr>
+          <w:rFonts w:ascii="Consolas" w:eastAsia="Times New Roman" w:hAnsi="Consolas" w:cs="Times New Roman"/>
+          <w:color w:val="000000"/>
+          <w:sz w:val="21"/>
+          <w:szCs w:val="21"/>
+        </w:rPr>
+        <w:t>            bob.q = n//p</w:t>
+      </w:r>
+    </w:p>
+    <w:p>
+      <w:pPr>
+        <w:shd w:val="clear" w:color="auto" w:fill="FFFFFF"/>
+        <w:spacing w:after="0" w:line="285" w:lineRule="atLeast"/>
+        <w:ind w:left="360"/>
+        <w:jc w:val="left"/>
+        <w:rPr>
+          <w:rFonts w:ascii="Consolas" w:eastAsia="Times New Roman" w:hAnsi="Consolas" w:cs="Times New Roman"/>
+          <w:color w:val="000000"/>
+          <w:sz w:val="21"/>
+          <w:szCs w:val="21"/>
+        </w:rPr>
+      </w:pPr>
+      <w:r>
+        <w:rPr>
+          <w:rFonts w:ascii="Consolas" w:eastAsia="Times New Roman" w:hAnsi="Consolas" w:cs="Times New Roman"/>
+          <w:color w:val="000000"/>
+          <w:sz w:val="21"/>
+          <w:szCs w:val="21"/>
+        </w:rPr>
+        <w:t>            bob.e = e</w:t>
+      </w:r>
+    </w:p>
+    <w:p>
+      <w:pPr>
+        <w:shd w:val="clear" w:color="auto" w:fill="FFFFFF"/>
+        <w:spacing w:after="0" w:line="285" w:lineRule="atLeast"/>
+        <w:ind w:left="360"/>
+        <w:jc w:val="left"/>
+        <w:rPr>
+          <w:rFonts w:ascii="Consolas" w:eastAsia="Times New Roman" w:hAnsi="Consolas" w:cs="Times New Roman"/>
+          <w:color w:val="000000"/>
+          <w:sz w:val="21"/>
+          <w:szCs w:val="21"/>
+        </w:rPr>
+      </w:pPr>
+      <w:r>
+        <w:rPr>
+          <w:rFonts w:ascii="Consolas" w:eastAsia="Times New Roman" w:hAnsi="Consolas" w:cs="Times New Roman"/>
+          <w:color w:val="000000"/>
+          <w:sz w:val="21"/>
+          <w:szCs w:val="21"/>
+        </w:rPr>
+        <w:t>            bob.p = p</w:t>
+      </w:r>
+    </w:p>
+    <w:p>
+      <w:pPr>
+        <w:shd w:val="clear" w:color="auto" w:fill="FFFFFF"/>
+        <w:spacing w:after="0" w:line="285" w:lineRule="atLeast"/>
+        <w:ind w:left="360"/>
+        <w:jc w:val="left"/>
+        <w:rPr>
+          <w:rFonts w:ascii="Consolas" w:eastAsia="Times New Roman" w:hAnsi="Consolas" w:cs="Times New Roman"/>
+          <w:color w:val="000000"/>
+          <w:sz w:val="21"/>
+          <w:szCs w:val="21"/>
+        </w:rPr>
+      </w:pPr>
+      <w:r>
+        <w:rPr>
+          <w:rFonts w:ascii="Consolas" w:eastAsia="Times New Roman" w:hAnsi="Consolas" w:cs="Times New Roman"/>
+          <w:color w:val="000000"/>
+          <w:sz w:val="21"/>
+          <w:szCs w:val="21"/>
+        </w:rPr>
+        <w:t>            bob.n = n</w:t>
+      </w:r>
+    </w:p>
+    <w:p>
+      <w:pPr>
+        <w:shd w:val="clear" w:color="auto" w:fill="FFFFFF"/>
+        <w:spacing w:after="0" w:line="285" w:lineRule="atLeast"/>
+        <w:ind w:left="360"/>
+        <w:jc w:val="left"/>
+        <w:rPr>
+          <w:rFonts w:ascii="Consolas" w:eastAsia="Times New Roman" w:hAnsi="Consolas" w:cs="Times New Roman"/>
+          <w:color w:val="000000"/>
+          <w:sz w:val="21"/>
+          <w:szCs w:val="21"/>
+        </w:rPr>
+      </w:pPr>
+      <w:r>
+        <w:rPr>
+          <w:rFonts w:ascii="Consolas" w:eastAsia="Times New Roman" w:hAnsi="Consolas" w:cs="Times New Roman"/>
+          <w:color w:val="000000"/>
+          <w:sz w:val="21"/>
+          <w:szCs w:val="21"/>
+        </w:rPr>
+        <w:t>            deciphered = bob.decrypt(cipher)</w:t>
+      </w:r>
+    </w:p>
+    <w:p>
+      <w:pPr>
+        <w:shd w:val="clear" w:color="auto" w:fill="FFFFFF"/>
+        <w:spacing w:after="0" w:line="285" w:lineRule="atLeast"/>
+        <w:ind w:left="360"/>
+        <w:jc w:val="left"/>
+        <w:rPr>
+          <w:rFonts w:ascii="Consolas" w:eastAsia="Times New Roman" w:hAnsi="Consolas" w:cs="Times New Roman"/>
+          <w:color w:val="000000"/>
+          <w:sz w:val="21"/>
+          <w:szCs w:val="21"/>
+        </w:rPr>
+      </w:pPr>
+      <w:r>
+        <w:rPr>
+          <w:rFonts w:ascii="Consolas" w:eastAsia="Times New Roman" w:hAnsi="Consolas" w:cs="Times New Roman"/>
+          <w:color w:val="000000"/>
+          <w:sz w:val="21"/>
+          <w:szCs w:val="21"/>
+        </w:rPr>
+        <w:t xml:space="preserve">    </w:t>
+      </w:r>
+      <w:r>
+        <w:rPr>
+          <w:rFonts w:ascii="Consolas" w:eastAsia="Times New Roman" w:hAnsi="Consolas" w:cs="Times New Roman"/>
+          <w:color w:val="0000FF"/>
+          <w:sz w:val="21"/>
+          <w:szCs w:val="21"/>
+        </w:rPr>
+        <w:t>return</w:t>
+      </w:r>
+      <w:r>
+        <w:rPr>
+          <w:rFonts w:ascii="Consolas" w:eastAsia="Times New Roman" w:hAnsi="Consolas" w:cs="Times New Roman"/>
+          <w:color w:val="000000"/>
+          <w:sz w:val="21"/>
+          <w:szCs w:val="21"/>
+        </w:rPr>
+        <w:t xml:space="preserve"> deciphered</w:t>
+      </w:r>
+    </w:p>
+    <w:p>
+      <w:pPr>
+        <w:rPr>
+          <w:rFonts w:eastAsiaTheme="majorEastAsia"/>
+          <w:sz w:val="24"/>
+          <w:szCs w:val="24"/>
+        </w:rPr>
+      </w:pPr>
     </w:p>
     <w:sectPr>
       <w:pgSz w:w="12240" w:h="15840"/>
@@ -1468,7 +2072,7 @@
 </file>
 
 <file path=word/numbering.xml><?xml version="1.0" encoding="utf-8"?>
-<w:numbering xmlns:wpc="http://schemas.microsoft.com/office/word/2010/wordprocessingCanvas" xmlns:cx="http://schemas.microsoft.com/office/drawing/2014/chartex" xmlns:cx1="http://schemas.microsoft.com/office/drawing/2015/9/8/chartex" xmlns:mc="http://schemas.openxmlformats.org/markup-compatibility/2006" xmlns:o="urn:schemas-microsoft-com:office:office" xmlns:r="http://schemas.openxmlformats.org/officeDocument/2006/relationships" xmlns:m="http://schemas.openxmlformats.org/officeDocument/2006/math" xmlns:v="urn:schemas-microsoft-com:vml" xmlns:wp14="http://schemas.microsoft.com/office/word/2010/wordprocessingDrawing" xmlns:wp="http://schemas.openxmlformats.org/drawingml/2006/wordprocessingDrawing" xmlns:w10="urn:schemas-microsoft-com:office:word" xmlns:w="http://schemas.openxmlformats.org/wordprocessingml/2006/main" xmlns:w14="http://schemas.microsoft.com/office/word/2010/wordml" xmlns:w15="http://schemas.microsoft.com/office/word/2012/wordml" xmlns:w16se="http://schemas.microsoft.com/office/word/2015/wordml/symex" xmlns:wpg="http://schemas.microsoft.com/office/word/2010/wordprocessingGroup" xmlns:wpi="http://schemas.microsoft.com/office/word/2010/wordprocessingInk" xmlns:wne="http://schemas.microsoft.com/office/word/2006/wordml" xmlns:wps="http://schemas.microsoft.com/office/word/2010/wordprocessingShape" mc:Ignorable="w14 w15 w16se wp14">
+<w:numbering xmlns:wpc="http://schemas.microsoft.com/office/word/2010/wordprocessingCanvas" xmlns:cx="http://schemas.microsoft.com/office/drawing/2014/chartex" xmlns:cx1="http://schemas.microsoft.com/office/drawing/2015/9/8/chartex" xmlns:cx2="http://schemas.microsoft.com/office/drawing/2015/10/21/chartex" xmlns:cx3="http://schemas.microsoft.com/office/drawing/2016/5/9/chartex" xmlns:cx4="http://schemas.microsoft.com/office/drawing/2016/5/10/chartex" xmlns:cx5="http://schemas.microsoft.com/office/drawing/2016/5/11/chartex" xmlns:cx6="http://schemas.microsoft.com/office/drawing/2016/5/12/chartex" xmlns:cx7="http://schemas.microsoft.com/office/drawing/2016/5/13/chartex" xmlns:cx8="http://schemas.microsoft.com/office/drawing/2016/5/14/chartex" xmlns:mc="http://schemas.openxmlformats.org/markup-compatibility/2006" xmlns:aink="http://schemas.microsoft.com/office/drawing/2016/ink" xmlns:am3d="http://schemas.microsoft.com/office/drawing/2017/model3d" xmlns:o="urn:schemas-microsoft-com:office:office" xmlns:oel="http://schemas.microsoft.com/office/2019/extlst" xmlns:r="http://schemas.openxmlformats.org/officeDocument/2006/relationships" xmlns:m="http://schemas.openxmlformats.org/officeDocument/2006/math" xmlns:v="urn:schemas-microsoft-com:vml" xmlns:wp14="http://schemas.microsoft.com/office/word/2010/wordprocessingDrawing" xmlns:wp="http://schemas.openxmlformats.org/drawingml/2006/wordprocessingDrawing" xmlns:w10="urn:schemas-microsoft-com:office:word" xmlns:w="http://schemas.openxmlformats.org/wordprocessingml/2006/main" xmlns:w14="http://schemas.microsoft.com/office/word/2010/wordml" xmlns:w15="http://schemas.microsoft.com/office/word/2012/wordml" xmlns:w16cex="http://schemas.microsoft.com/office/word/2018/wordml/cex" xmlns:w16cid="http://schemas.microsoft.com/office/word/2016/wordml/cid" xmlns:w16="http://schemas.microsoft.com/office/word/2018/wordml" xmlns:w16sdtdh="http://schemas.microsoft.com/office/word/2020/wordml/sdtdatahash" xmlns:w16se="http://schemas.microsoft.com/office/word/2015/wordml/symex" xmlns:wpg="http://schemas.microsoft.com/office/word/2010/wordprocessingGroup" xmlns:wpi="http://schemas.microsoft.com/office/word/2010/wordprocessingInk" xmlns:wne="http://schemas.microsoft.com/office/word/2006/wordml" xmlns:wps="http://schemas.microsoft.com/office/word/2010/wordprocessingShape" mc:Ignorable="w14 w15 w16se w16cid w16 w16cex w16sdtdh wp14">
   <w:abstractNum w:abstractNumId="0" w15:restartNumberingAfterBreak="0">
     <w:nsid w:val="11231D7D"/>
     <w:multiLevelType w:val="hybridMultilevel"/>
@@ -1983,26 +2587,26 @@
       </w:pPr>
     </w:lvl>
   </w:abstractNum>
-  <w:num w:numId="1">
+  <w:num w:numId="1" w16cid:durableId="1053772088">
     <w:abstractNumId w:val="1"/>
   </w:num>
-  <w:num w:numId="2">
+  <w:num w:numId="2" w16cid:durableId="475417088">
     <w:abstractNumId w:val="2"/>
   </w:num>
-  <w:num w:numId="3">
+  <w:num w:numId="3" w16cid:durableId="1909344324">
     <w:abstractNumId w:val="0"/>
   </w:num>
-  <w:num w:numId="4">
+  <w:num w:numId="4" w16cid:durableId="977535148">
     <w:abstractNumId w:val="4"/>
   </w:num>
-  <w:num w:numId="5">
+  <w:num w:numId="5" w16cid:durableId="1804225044">
     <w:abstractNumId w:val="3"/>
   </w:num>
 </w:numbering>
 </file>
 
 <file path=word/styles.xml><?xml version="1.0" encoding="utf-8"?>
-<w:styles xmlns:mc="http://schemas.openxmlformats.org/markup-compatibility/2006" xmlns:r="http://schemas.openxmlformats.org/officeDocument/2006/relationships" xmlns:w="http://schemas.openxmlformats.org/wordprocessingml/2006/main" xmlns:w14="http://schemas.microsoft.com/office/word/2010/wordml" xmlns:w15="http://schemas.microsoft.com/office/word/2012/wordml" xmlns:w16se="http://schemas.microsoft.com/office/word/2015/wordml/symex" mc:Ignorable="w14 w15 w16se">
+<w:styles xmlns:mc="http://schemas.openxmlformats.org/markup-compatibility/2006" xmlns:r="http://schemas.openxmlformats.org/officeDocument/2006/relationships" xmlns:w="http://schemas.openxmlformats.org/wordprocessingml/2006/main" xmlns:w14="http://schemas.microsoft.com/office/word/2010/wordml" xmlns:w15="http://schemas.microsoft.com/office/word/2012/wordml" xmlns:w16cex="http://schemas.microsoft.com/office/word/2018/wordml/cex" xmlns:w16cid="http://schemas.microsoft.com/office/word/2016/wordml/cid" xmlns:w16="http://schemas.microsoft.com/office/word/2018/wordml" xmlns:w16sdtdh="http://schemas.microsoft.com/office/word/2020/wordml/sdtdatahash" xmlns:w16se="http://schemas.microsoft.com/office/word/2015/wordml/symex" mc:Ignorable="w14 w15 w16se w16cid w16 w16cex w16sdtdh">
   <w:docDefaults>
     <w:rPrDefault>
       <w:rPr>
@@ -2017,7 +2621,7 @@
       </w:pPr>
     </w:pPrDefault>
   </w:docDefaults>
-  <w:latentStyles w:defLockedState="0" w:defUIPriority="99" w:defSemiHidden="0" w:defUnhideWhenUsed="0" w:defQFormat="0" w:count="371">
+  <w:latentStyles w:defLockedState="0" w:defUIPriority="99" w:defSemiHidden="0" w:defUnhideWhenUsed="0" w:defQFormat="0" w:count="376">
     <w:lsdException w:name="Normal" w:uiPriority="0" w:qFormat="1"/>
     <w:lsdException w:name="heading 1" w:uiPriority="9" w:qFormat="1"/>
     <w:lsdException w:name="heading 2" w:semiHidden="1" w:uiPriority="9" w:unhideWhenUsed="1" w:qFormat="1"/>
@@ -2123,7 +2727,6 @@
     <w:lsdException w:name="HTML Sample" w:semiHidden="1" w:unhideWhenUsed="1"/>
     <w:lsdException w:name="HTML Typewriter" w:semiHidden="1" w:unhideWhenUsed="1"/>
     <w:lsdException w:name="HTML Variable" w:semiHidden="1" w:unhideWhenUsed="1"/>
-    <w:lsdException w:name="Normal Table" w:semiHidden="1" w:unhideWhenUsed="1"/>
     <w:lsdException w:name="annotation subject" w:semiHidden="1" w:unhideWhenUsed="1"/>
     <w:lsdException w:name="No List" w:semiHidden="1" w:unhideWhenUsed="1"/>
     <w:lsdException w:name="Outline List 1" w:semiHidden="1" w:unhideWhenUsed="1"/>
@@ -2166,11 +2769,8 @@
     <w:lsdException w:name="Table Contemporary" w:semiHidden="1" w:unhideWhenUsed="1"/>
     <w:lsdException w:name="Table Elegant" w:semiHidden="1" w:unhideWhenUsed="1"/>
     <w:lsdException w:name="Table Professional" w:semiHidden="1" w:unhideWhenUsed="1"/>
-    <w:lsdException w:name="Table Subtle 1" w:semiHidden="1" w:unhideWhenUsed="1"/>
     <w:lsdException w:name="Table Subtle 2" w:semiHidden="1" w:unhideWhenUsed="1"/>
     <w:lsdException w:name="Table Web 1" w:semiHidden="1" w:unhideWhenUsed="1"/>
-    <w:lsdException w:name="Table Web 2" w:semiHidden="1" w:unhideWhenUsed="1"/>
-    <w:lsdException w:name="Table Web 3" w:semiHidden="1" w:unhideWhenUsed="1"/>
     <w:lsdException w:name="Balloon Text" w:semiHidden="1" w:unhideWhenUsed="1"/>
     <w:lsdException w:name="Table Grid" w:uiPriority="39"/>
     <w:lsdException w:name="Table Theme" w:semiHidden="1" w:unhideWhenUsed="1"/>
@@ -2389,6 +2989,11 @@
     <w:lsdException w:name="List Table 5 Dark Accent 6" w:uiPriority="50"/>
     <w:lsdException w:name="List Table 6 Colorful Accent 6" w:uiPriority="51"/>
     <w:lsdException w:name="List Table 7 Colorful Accent 6" w:uiPriority="52"/>
+    <w:lsdException w:name="Mention" w:semiHidden="1" w:unhideWhenUsed="1"/>
+    <w:lsdException w:name="Smart Hyperlink" w:semiHidden="1" w:unhideWhenUsed="1"/>
+    <w:lsdException w:name="Hashtag" w:semiHidden="1" w:unhideWhenUsed="1"/>
+    <w:lsdException w:name="Unresolved Mention" w:semiHidden="1" w:unhideWhenUsed="1"/>
+    <w:lsdException w:name="Smart Link" w:semiHidden="1" w:unhideWhenUsed="1"/>
   </w:latentStyles>
   <w:style w:type="paragraph" w:default="1" w:styleId="Normal">
     <w:name w:val="Normal"/>

</xml_diff>